<commit_message>
Added sharing of images. Uses a unity plugin (native share) to share a number of images via the default ios/android share button. The problem is that this is not very intuitive and I'm not sure how well supported multiple images AND text is. It would be much better if we created a pdf of all images and text instead. However, this is extremely difficult.
</commit_message>
<xml_diff>
--- a/Documentation/System Specification/Requirements/Features Document.docx
+++ b/Documentation/System Specification/Requirements/Features Document.docx
@@ -303,6 +303,139 @@
         <w:pStyle w:val="ListParagraph"/>
         <w:numPr>
           <w:ilvl w:val="0"/>
+          <w:numId w:val="1"/>
+        </w:numPr>
+        <w:rPr>
+          <w:color w:val="538135" w:themeColor="accent6" w:themeShade="BF"/>
+          <w:u w:val="single"/>
+        </w:rPr>
+      </w:pPr>
+      <w:r>
+        <w:rPr>
+          <w:color w:val="538135" w:themeColor="accent6" w:themeShade="BF"/>
+        </w:rPr>
+        <w:t xml:space="preserve">Add question to survey that asks whether patient has been diagnosed with cancer. If yes, do survey. </w:t>
+      </w:r>
+      <w:r>
+        <w:rPr>
+          <w:color w:val="538135" w:themeColor="accent6" w:themeShade="BF"/>
+        </w:rPr>
+        <w:t>Otherwise,</w:t>
+      </w:r>
+      <w:r>
+        <w:rPr>
+          <w:color w:val="538135" w:themeColor="accent6" w:themeShade="BF"/>
+        </w:rPr>
+        <w:t xml:space="preserve"> don’t</w:t>
+      </w:r>
+      <w:r>
+        <w:rPr>
+          <w:color w:val="538135" w:themeColor="accent6" w:themeShade="BF"/>
+        </w:rPr>
+        <w:t>.</w:t>
+      </w:r>
+    </w:p>
+    <w:p>
+      <w:pPr>
+        <w:pStyle w:val="ListParagraph"/>
+        <w:numPr>
+          <w:ilvl w:val="0"/>
+          <w:numId w:val="1"/>
+        </w:numPr>
+        <w:rPr>
+          <w:color w:val="538135" w:themeColor="accent6" w:themeShade="BF"/>
+          <w:u w:val="single"/>
+        </w:rPr>
+      </w:pPr>
+      <w:r>
+        <w:rPr>
+          <w:color w:val="538135" w:themeColor="accent6" w:themeShade="BF"/>
+        </w:rPr>
+        <w:t>Individual responses to survey as well as score to send to clinician.</w:t>
+      </w:r>
+    </w:p>
+    <w:p>
+      <w:pPr>
+        <w:pStyle w:val="ListParagraph"/>
+        <w:numPr>
+          <w:ilvl w:val="0"/>
+          <w:numId w:val="1"/>
+        </w:numPr>
+        <w:rPr>
+          <w:color w:val="538135" w:themeColor="accent6" w:themeShade="BF"/>
+          <w:u w:val="single"/>
+        </w:rPr>
+      </w:pPr>
+      <w:r>
+        <w:rPr>
+          <w:color w:val="538135" w:themeColor="accent6" w:themeShade="BF"/>
+        </w:rPr>
+        <w:t>Add delete button to photos – but warn them against it</w:t>
+      </w:r>
+    </w:p>
+    <w:p>
+      <w:pPr>
+        <w:pStyle w:val="ListParagraph"/>
+        <w:numPr>
+          <w:ilvl w:val="0"/>
+          <w:numId w:val="1"/>
+        </w:numPr>
+        <w:rPr>
+          <w:color w:val="538135" w:themeColor="accent6" w:themeShade="BF"/>
+          <w:u w:val="single"/>
+        </w:rPr>
+      </w:pPr>
+      <w:r>
+        <w:rPr>
+          <w:color w:val="538135" w:themeColor="accent6" w:themeShade="BF"/>
+        </w:rPr>
+        <w:t>Default is email far shot, first mole, last mole. User can then add risk assessment and other photos.</w:t>
+      </w:r>
+    </w:p>
+    <w:p>
+      <w:pPr>
+        <w:pStyle w:val="ListParagraph"/>
+        <w:numPr>
+          <w:ilvl w:val="0"/>
+          <w:numId w:val="1"/>
+        </w:numPr>
+        <w:rPr>
+          <w:color w:val="538135" w:themeColor="accent6" w:themeShade="BF"/>
+          <w:u w:val="single"/>
+        </w:rPr>
+      </w:pPr>
+      <w:r>
+        <w:rPr>
+          <w:color w:val="538135" w:themeColor="accent6" w:themeShade="BF"/>
+        </w:rPr>
+        <w:t>Worth looking about AI models to classify tumours</w:t>
+      </w:r>
+    </w:p>
+    <w:p>
+      <w:pPr>
+        <w:pStyle w:val="ListParagraph"/>
+        <w:numPr>
+          <w:ilvl w:val="0"/>
+          <w:numId w:val="1"/>
+        </w:numPr>
+        <w:rPr>
+          <w:color w:val="538135" w:themeColor="accent6" w:themeShade="BF"/>
+          <w:u w:val="single"/>
+        </w:rPr>
+      </w:pPr>
+      <w:r>
+        <w:rPr>
+          <w:color w:val="538135" w:themeColor="accent6" w:themeShade="BF"/>
+        </w:rPr>
+        <w:lastRenderedPageBreak/>
+        <w:t>Patient mental health patients with bad outome may be suicidal. Don’t make app tell patients its bad. Leave that to clinician.</w:t>
+      </w:r>
+    </w:p>
+    <w:p>
+      <w:pPr>
+        <w:pStyle w:val="ListParagraph"/>
+        <w:numPr>
+          <w:ilvl w:val="0"/>
           <w:numId w:val="3"/>
         </w:numPr>
         <w:rPr>
@@ -362,7 +495,6 @@
         <w:rPr>
           <w:color w:val="538135" w:themeColor="accent6" w:themeShade="BF"/>
         </w:rPr>
-        <w:lastRenderedPageBreak/>
         <w:t>Email feature not working in app currently. This needs to be fixed. Last year’s team said they found this very difficult.</w:t>
       </w:r>
     </w:p>

</xml_diff>